<commit_message>
Change docs of Project
</commit_message>
<xml_diff>
--- a/Project/Project Finance Tracker.docx
+++ b/Project/Project Finance Tracker.docx
@@ -209,28 +209,14 @@
           <w:sz w:val="26"/>
           <w:szCs w:val="26"/>
         </w:rPr>
-        <w:t>Доходы</w:t>
-      </w:r>
-      <w:r>
-        <w:rPr>
-          <w:sz w:val="26"/>
-          <w:szCs w:val="26"/>
-        </w:rPr>
-        <w:t xml:space="preserve"> – все источники доходов пользователя, такие как зарплата, </w:t>
-      </w:r>
-      <w:r>
-        <w:rPr>
-          <w:sz w:val="26"/>
-          <w:szCs w:val="26"/>
-        </w:rPr>
-        <w:t>стипендия</w:t>
-      </w:r>
-      <w:r>
-        <w:rPr>
-          <w:sz w:val="26"/>
-          <w:szCs w:val="26"/>
-        </w:rPr>
-        <w:t xml:space="preserve"> и прочие.</w:t>
+        <w:t>Банковские счета</w:t>
+      </w:r>
+      <w:r>
+        <w:rPr>
+          <w:sz w:val="26"/>
+          <w:szCs w:val="26"/>
+        </w:rPr>
+        <w:t xml:space="preserve"> – информация о банковских счетах пользователя.</w:t>
       </w:r>
     </w:p>
     <w:p>
@@ -254,22 +240,22 @@
           <w:sz w:val="26"/>
           <w:szCs w:val="26"/>
         </w:rPr>
-        <w:t>Расходы</w:t>
-      </w:r>
-      <w:r>
-        <w:rPr>
-          <w:sz w:val="26"/>
-          <w:szCs w:val="26"/>
-        </w:rPr>
-        <w:t xml:space="preserve"> – все категории расходов пользователя, такие как покупки, счета, развлечения и другие.</w:t>
-      </w:r>
-    </w:p>
-    <w:p>
-      <w:pPr>
-        <w:pStyle w:val="Normal"/>
-        <w:numPr>
-          <w:ilvl w:val="0"/>
-          <w:numId w:val="6"/>
+        <w:t>Долги/кредиты</w:t>
+      </w:r>
+      <w:r>
+        <w:rPr>
+          <w:sz w:val="26"/>
+          <w:szCs w:val="26"/>
+        </w:rPr>
+        <w:t xml:space="preserve"> – информация о задолженностях и кредитах пользователя, включая сумму, процентные ставки, сроки.</w:t>
+      </w:r>
+    </w:p>
+    <w:p>
+      <w:pPr>
+        <w:pStyle w:val="Normal"/>
+        <w:numPr>
+          <w:ilvl w:val="0"/>
+          <w:numId w:val="5"/>
         </w:numPr>
         <w:bidi w:val="0"/>
         <w:jc w:val="start"/>
@@ -285,30 +271,8 @@
           <w:sz w:val="26"/>
           <w:szCs w:val="26"/>
         </w:rPr>
-        <w:t>Банковские счета</w:t>
-      </w:r>
-      <w:r>
-        <w:rPr>
-          <w:sz w:val="26"/>
-          <w:szCs w:val="26"/>
-        </w:rPr>
-        <w:t xml:space="preserve"> – информация о банковских счетах пользователя.</w:t>
-      </w:r>
-    </w:p>
-    <w:p>
-      <w:pPr>
-        <w:pStyle w:val="Normal"/>
-        <w:numPr>
-          <w:ilvl w:val="0"/>
-          <w:numId w:val="7"/>
-        </w:numPr>
-        <w:bidi w:val="0"/>
-        <w:jc w:val="start"/>
-        <w:rPr>
-          <w:sz w:val="26"/>
-          <w:szCs w:val="26"/>
-        </w:rPr>
-      </w:pPr>
+        <w:t xml:space="preserve">Деньги, которые </w:t>
+      </w:r>
       <w:r>
         <w:rPr>
           <w:b/>
@@ -316,30 +280,8 @@
           <w:sz w:val="26"/>
           <w:szCs w:val="26"/>
         </w:rPr>
-        <w:t>Долги/кредиты</w:t>
-      </w:r>
-      <w:r>
-        <w:rPr>
-          <w:sz w:val="26"/>
-          <w:szCs w:val="26"/>
-        </w:rPr>
-        <w:t xml:space="preserve"> – информация о задолженностях и кредитах пользователя, включая сумму, процентные ставки, сроки.</w:t>
-      </w:r>
-    </w:p>
-    <w:p>
-      <w:pPr>
-        <w:pStyle w:val="Normal"/>
-        <w:numPr>
-          <w:ilvl w:val="0"/>
-          <w:numId w:val="7"/>
-        </w:numPr>
-        <w:bidi w:val="0"/>
-        <w:jc w:val="start"/>
-        <w:rPr>
-          <w:sz w:val="26"/>
-          <w:szCs w:val="26"/>
-        </w:rPr>
-      </w:pPr>
+        <w:t xml:space="preserve">должны </w:t>
+      </w:r>
       <w:r>
         <w:rPr>
           <w:b/>
@@ -347,7 +289,7 @@
           <w:sz w:val="26"/>
           <w:szCs w:val="26"/>
         </w:rPr>
-        <w:t>Деньги, которые пользователю должны</w:t>
+        <w:t>пользователю</w:t>
       </w:r>
       <w:r>
         <w:rPr>
@@ -404,7 +346,7 @@
         <w:pStyle w:val="Normal"/>
         <w:numPr>
           <w:ilvl w:val="0"/>
-          <w:numId w:val="8"/>
+          <w:numId w:val="6"/>
         </w:numPr>
         <w:bidi w:val="0"/>
         <w:jc w:val="start"/>
@@ -435,7 +377,7 @@
         <w:pStyle w:val="Normal"/>
         <w:numPr>
           <w:ilvl w:val="0"/>
-          <w:numId w:val="8"/>
+          <w:numId w:val="6"/>
         </w:numPr>
         <w:bidi w:val="0"/>
         <w:jc w:val="start"/>
@@ -466,7 +408,7 @@
         <w:pStyle w:val="Normal"/>
         <w:numPr>
           <w:ilvl w:val="0"/>
-          <w:numId w:val="8"/>
+          <w:numId w:val="6"/>
         </w:numPr>
         <w:bidi w:val="0"/>
         <w:jc w:val="start"/>
@@ -497,7 +439,7 @@
         <w:pStyle w:val="Normal"/>
         <w:numPr>
           <w:ilvl w:val="0"/>
-          <w:numId w:val="8"/>
+          <w:numId w:val="6"/>
         </w:numPr>
         <w:bidi w:val="0"/>
         <w:jc w:val="start"/>
@@ -521,37 +463,6 @@
           <w:szCs w:val="26"/>
         </w:rPr>
         <w:t xml:space="preserve"> физические деньги.</w:t>
-      </w:r>
-    </w:p>
-    <w:p>
-      <w:pPr>
-        <w:pStyle w:val="Normal"/>
-        <w:numPr>
-          <w:ilvl w:val="0"/>
-          <w:numId w:val="8"/>
-        </w:numPr>
-        <w:bidi w:val="0"/>
-        <w:jc w:val="start"/>
-        <w:rPr>
-          <w:sz w:val="26"/>
-          <w:szCs w:val="26"/>
-        </w:rPr>
-      </w:pPr>
-      <w:r>
-        <w:rPr>
-          <w:b/>
-          <w:bCs/>
-          <w:sz w:val="26"/>
-          <w:szCs w:val="26"/>
-        </w:rPr>
-        <w:t>Баланс</w:t>
-      </w:r>
-      <w:r>
-        <w:rPr>
-          <w:sz w:val="26"/>
-          <w:szCs w:val="26"/>
-        </w:rPr>
-        <w:t xml:space="preserve"> – общая сумма денег на всех счетах или на счету</w:t>
       </w:r>
     </w:p>
     <w:p>
@@ -658,7 +569,7 @@
         <w:pStyle w:val="Normal"/>
         <w:numPr>
           <w:ilvl w:val="0"/>
-          <w:numId w:val="9"/>
+          <w:numId w:val="7"/>
         </w:numPr>
         <w:bidi w:val="0"/>
         <w:jc w:val="start"/>
@@ -680,7 +591,7 @@
         <w:pStyle w:val="Normal"/>
         <w:numPr>
           <w:ilvl w:val="0"/>
-          <w:numId w:val="9"/>
+          <w:numId w:val="7"/>
         </w:numPr>
         <w:bidi w:val="0"/>
         <w:jc w:val="start"/>
@@ -702,7 +613,7 @@
         <w:pStyle w:val="Normal"/>
         <w:numPr>
           <w:ilvl w:val="0"/>
-          <w:numId w:val="9"/>
+          <w:numId w:val="7"/>
         </w:numPr>
         <w:bidi w:val="0"/>
         <w:jc w:val="start"/>
@@ -724,7 +635,7 @@
         <w:pStyle w:val="Normal"/>
         <w:numPr>
           <w:ilvl w:val="0"/>
-          <w:numId w:val="9"/>
+          <w:numId w:val="7"/>
         </w:numPr>
         <w:bidi w:val="0"/>
         <w:jc w:val="start"/>
@@ -746,7 +657,7 @@
         <w:pStyle w:val="Normal"/>
         <w:numPr>
           <w:ilvl w:val="0"/>
-          <w:numId w:val="9"/>
+          <w:numId w:val="7"/>
         </w:numPr>
         <w:bidi w:val="0"/>
         <w:jc w:val="start"/>
@@ -768,7 +679,7 @@
         <w:pStyle w:val="Normal"/>
         <w:numPr>
           <w:ilvl w:val="0"/>
-          <w:numId w:val="9"/>
+          <w:numId w:val="7"/>
         </w:numPr>
         <w:bidi w:val="0"/>
         <w:jc w:val="start"/>
@@ -790,7 +701,7 @@
         <w:pStyle w:val="Normal"/>
         <w:numPr>
           <w:ilvl w:val="0"/>
-          <w:numId w:val="9"/>
+          <w:numId w:val="7"/>
         </w:numPr>
         <w:bidi w:val="0"/>
         <w:jc w:val="start"/>
@@ -874,7 +785,7 @@
         <w:pStyle w:val="Normal"/>
         <w:numPr>
           <w:ilvl w:val="0"/>
-          <w:numId w:val="10"/>
+          <w:numId w:val="8"/>
         </w:numPr>
         <w:bidi w:val="0"/>
         <w:jc w:val="start"/>
@@ -896,7 +807,7 @@
         <w:pStyle w:val="Normal"/>
         <w:numPr>
           <w:ilvl w:val="0"/>
-          <w:numId w:val="10"/>
+          <w:numId w:val="8"/>
         </w:numPr>
         <w:bidi w:val="0"/>
         <w:jc w:val="start"/>
@@ -918,7 +829,7 @@
         <w:pStyle w:val="Normal"/>
         <w:numPr>
           <w:ilvl w:val="0"/>
-          <w:numId w:val="10"/>
+          <w:numId w:val="8"/>
         </w:numPr>
         <w:bidi w:val="0"/>
         <w:jc w:val="start"/>
@@ -940,7 +851,7 @@
         <w:pStyle w:val="Normal"/>
         <w:numPr>
           <w:ilvl w:val="0"/>
-          <w:numId w:val="10"/>
+          <w:numId w:val="8"/>
         </w:numPr>
         <w:bidi w:val="0"/>
         <w:jc w:val="start"/>
@@ -962,7 +873,7 @@
         <w:pStyle w:val="Normal"/>
         <w:numPr>
           <w:ilvl w:val="0"/>
-          <w:numId w:val="10"/>
+          <w:numId w:val="8"/>
         </w:numPr>
         <w:bidi w:val="0"/>
         <w:jc w:val="start"/>
@@ -984,7 +895,7 @@
         <w:pStyle w:val="Normal"/>
         <w:numPr>
           <w:ilvl w:val="0"/>
-          <w:numId w:val="10"/>
+          <w:numId w:val="8"/>
         </w:numPr>
         <w:bidi w:val="0"/>
         <w:jc w:val="start"/>
@@ -1068,7 +979,7 @@
         <w:pStyle w:val="Normal"/>
         <w:numPr>
           <w:ilvl w:val="0"/>
-          <w:numId w:val="11"/>
+          <w:numId w:val="9"/>
         </w:numPr>
         <w:bidi w:val="0"/>
         <w:jc w:val="start"/>
@@ -1090,7 +1001,7 @@
         <w:pStyle w:val="Normal"/>
         <w:numPr>
           <w:ilvl w:val="0"/>
-          <w:numId w:val="11"/>
+          <w:numId w:val="9"/>
         </w:numPr>
         <w:bidi w:val="0"/>
         <w:jc w:val="start"/>
@@ -1126,7 +1037,7 @@
         <w:pStyle w:val="Normal"/>
         <w:numPr>
           <w:ilvl w:val="0"/>
-          <w:numId w:val="11"/>
+          <w:numId w:val="9"/>
         </w:numPr>
         <w:bidi w:val="0"/>
         <w:jc w:val="start"/>
@@ -1201,7 +1112,7 @@
         <w:pStyle w:val="Normal"/>
         <w:numPr>
           <w:ilvl w:val="0"/>
-          <w:numId w:val="12"/>
+          <w:numId w:val="10"/>
         </w:numPr>
         <w:bidi w:val="0"/>
         <w:jc w:val="start"/>
@@ -1223,7 +1134,7 @@
         <w:pStyle w:val="Normal"/>
         <w:numPr>
           <w:ilvl w:val="0"/>
-          <w:numId w:val="12"/>
+          <w:numId w:val="10"/>
         </w:numPr>
         <w:bidi w:val="0"/>
         <w:jc w:val="start"/>
@@ -1245,7 +1156,7 @@
         <w:pStyle w:val="Normal"/>
         <w:numPr>
           <w:ilvl w:val="0"/>
-          <w:numId w:val="12"/>
+          <w:numId w:val="10"/>
         </w:numPr>
         <w:bidi w:val="0"/>
         <w:jc w:val="start"/>
@@ -1267,7 +1178,7 @@
         <w:pStyle w:val="Normal"/>
         <w:numPr>
           <w:ilvl w:val="0"/>
-          <w:numId w:val="12"/>
+          <w:numId w:val="10"/>
         </w:numPr>
         <w:bidi w:val="0"/>
         <w:jc w:val="start"/>
@@ -1289,7 +1200,7 @@
         <w:pStyle w:val="Normal"/>
         <w:numPr>
           <w:ilvl w:val="0"/>
-          <w:numId w:val="12"/>
+          <w:numId w:val="10"/>
         </w:numPr>
         <w:bidi w:val="0"/>
         <w:jc w:val="start"/>
@@ -1364,7 +1275,7 @@
         <w:pStyle w:val="Normal"/>
         <w:numPr>
           <w:ilvl w:val="0"/>
-          <w:numId w:val="13"/>
+          <w:numId w:val="11"/>
         </w:numPr>
         <w:bidi w:val="0"/>
         <w:jc w:val="start"/>
@@ -1386,7 +1297,7 @@
         <w:pStyle w:val="Normal"/>
         <w:numPr>
           <w:ilvl w:val="0"/>
-          <w:numId w:val="13"/>
+          <w:numId w:val="11"/>
         </w:numPr>
         <w:bidi w:val="0"/>
         <w:jc w:val="start"/>
@@ -1408,7 +1319,7 @@
         <w:pStyle w:val="Normal"/>
         <w:numPr>
           <w:ilvl w:val="0"/>
-          <w:numId w:val="13"/>
+          <w:numId w:val="11"/>
         </w:numPr>
         <w:bidi w:val="0"/>
         <w:jc w:val="start"/>
@@ -1430,7 +1341,7 @@
         <w:pStyle w:val="Normal"/>
         <w:numPr>
           <w:ilvl w:val="0"/>
-          <w:numId w:val="13"/>
+          <w:numId w:val="11"/>
         </w:numPr>
         <w:bidi w:val="0"/>
         <w:jc w:val="start"/>
@@ -1452,7 +1363,7 @@
         <w:pStyle w:val="Normal"/>
         <w:numPr>
           <w:ilvl w:val="0"/>
-          <w:numId w:val="13"/>
+          <w:numId w:val="11"/>
         </w:numPr>
         <w:bidi w:val="0"/>
         <w:jc w:val="start"/>
@@ -1474,7 +1385,7 @@
         <w:pStyle w:val="Normal"/>
         <w:numPr>
           <w:ilvl w:val="0"/>
-          <w:numId w:val="13"/>
+          <w:numId w:val="11"/>
         </w:numPr>
         <w:bidi w:val="0"/>
         <w:jc w:val="start"/>
@@ -1549,7 +1460,7 @@
         <w:pStyle w:val="Normal"/>
         <w:numPr>
           <w:ilvl w:val="0"/>
-          <w:numId w:val="14"/>
+          <w:numId w:val="12"/>
         </w:numPr>
         <w:bidi w:val="0"/>
         <w:jc w:val="start"/>
@@ -1571,7 +1482,7 @@
         <w:pStyle w:val="Normal"/>
         <w:numPr>
           <w:ilvl w:val="0"/>
-          <w:numId w:val="14"/>
+          <w:numId w:val="12"/>
         </w:numPr>
         <w:bidi w:val="0"/>
         <w:jc w:val="start"/>
@@ -1593,7 +1504,7 @@
         <w:pStyle w:val="Normal"/>
         <w:numPr>
           <w:ilvl w:val="0"/>
-          <w:numId w:val="14"/>
+          <w:numId w:val="12"/>
         </w:numPr>
         <w:bidi w:val="0"/>
         <w:jc w:val="start"/>
@@ -1615,7 +1526,7 @@
         <w:pStyle w:val="Normal"/>
         <w:numPr>
           <w:ilvl w:val="0"/>
-          <w:numId w:val="14"/>
+          <w:numId w:val="12"/>
         </w:numPr>
         <w:bidi w:val="0"/>
         <w:jc w:val="start"/>
@@ -1637,7 +1548,7 @@
         <w:pStyle w:val="Normal"/>
         <w:numPr>
           <w:ilvl w:val="0"/>
-          <w:numId w:val="14"/>
+          <w:numId w:val="12"/>
         </w:numPr>
         <w:bidi w:val="0"/>
         <w:jc w:val="start"/>
@@ -1659,7 +1570,7 @@
         <w:pStyle w:val="Normal"/>
         <w:numPr>
           <w:ilvl w:val="0"/>
-          <w:numId w:val="14"/>
+          <w:numId w:val="12"/>
         </w:numPr>
         <w:bidi w:val="0"/>
         <w:jc w:val="start"/>
@@ -1734,7 +1645,7 @@
         <w:pStyle w:val="Normal"/>
         <w:numPr>
           <w:ilvl w:val="0"/>
-          <w:numId w:val="15"/>
+          <w:numId w:val="13"/>
         </w:numPr>
         <w:bidi w:val="0"/>
         <w:jc w:val="start"/>
@@ -1756,7 +1667,7 @@
         <w:pStyle w:val="Normal"/>
         <w:numPr>
           <w:ilvl w:val="0"/>
-          <w:numId w:val="15"/>
+          <w:numId w:val="13"/>
         </w:numPr>
         <w:bidi w:val="0"/>
         <w:jc w:val="start"/>
@@ -1778,7 +1689,7 @@
         <w:pStyle w:val="Normal"/>
         <w:numPr>
           <w:ilvl w:val="0"/>
-          <w:numId w:val="15"/>
+          <w:numId w:val="13"/>
         </w:numPr>
         <w:bidi w:val="0"/>
         <w:jc w:val="start"/>
@@ -1800,7 +1711,7 @@
         <w:pStyle w:val="Normal"/>
         <w:numPr>
           <w:ilvl w:val="0"/>
-          <w:numId w:val="15"/>
+          <w:numId w:val="13"/>
         </w:numPr>
         <w:bidi w:val="0"/>
         <w:jc w:val="start"/>
@@ -1868,7 +1779,7 @@
         <w:pStyle w:val="Normal"/>
         <w:numPr>
           <w:ilvl w:val="0"/>
-          <w:numId w:val="16"/>
+          <w:numId w:val="14"/>
         </w:numPr>
         <w:bidi w:val="0"/>
         <w:jc w:val="start"/>
@@ -1890,7 +1801,7 @@
         <w:pStyle w:val="Normal"/>
         <w:numPr>
           <w:ilvl w:val="0"/>
-          <w:numId w:val="16"/>
+          <w:numId w:val="14"/>
         </w:numPr>
         <w:bidi w:val="0"/>
         <w:jc w:val="start"/>
@@ -1966,7 +1877,7 @@
         <w:pStyle w:val="Normal"/>
         <w:numPr>
           <w:ilvl w:val="0"/>
-          <w:numId w:val="17"/>
+          <w:numId w:val="15"/>
         </w:numPr>
         <w:bidi w:val="0"/>
         <w:jc w:val="start"/>
@@ -1988,29 +1899,7 @@
         <w:pStyle w:val="Normal"/>
         <w:numPr>
           <w:ilvl w:val="0"/>
-          <w:numId w:val="17"/>
-        </w:numPr>
-        <w:bidi w:val="0"/>
-        <w:jc w:val="start"/>
-        <w:rPr>
-          <w:sz w:val="26"/>
-          <w:szCs w:val="26"/>
-        </w:rPr>
-      </w:pPr>
-      <w:r>
-        <w:rPr>
-          <w:sz w:val="26"/>
-          <w:szCs w:val="26"/>
-        </w:rPr>
-        <w:t>Сумма расходов не может быть отрицательной.</w:t>
-      </w:r>
-    </w:p>
-    <w:p>
-      <w:pPr>
-        <w:pStyle w:val="Normal"/>
-        <w:numPr>
-          <w:ilvl w:val="0"/>
-          <w:numId w:val="17"/>
+          <w:numId w:val="15"/>
         </w:numPr>
         <w:bidi w:val="0"/>
         <w:jc w:val="start"/>
@@ -2118,7 +2007,7 @@
         <w:pStyle w:val="Normal"/>
         <w:numPr>
           <w:ilvl w:val="0"/>
-          <w:numId w:val="18"/>
+          <w:numId w:val="16"/>
         </w:numPr>
         <w:bidi w:val="0"/>
         <w:jc w:val="start"/>
@@ -2140,7 +2029,7 @@
         <w:pStyle w:val="Normal"/>
         <w:numPr>
           <w:ilvl w:val="0"/>
-          <w:numId w:val="18"/>
+          <w:numId w:val="16"/>
         </w:numPr>
         <w:bidi w:val="0"/>
         <w:jc w:val="start"/>
@@ -2162,7 +2051,7 @@
         <w:pStyle w:val="Normal"/>
         <w:numPr>
           <w:ilvl w:val="0"/>
-          <w:numId w:val="18"/>
+          <w:numId w:val="16"/>
         </w:numPr>
         <w:bidi w:val="0"/>
         <w:jc w:val="start"/>
@@ -2184,7 +2073,7 @@
         <w:pStyle w:val="Normal"/>
         <w:numPr>
           <w:ilvl w:val="0"/>
-          <w:numId w:val="18"/>
+          <w:numId w:val="16"/>
         </w:numPr>
         <w:bidi w:val="0"/>
         <w:jc w:val="start"/>
@@ -2206,7 +2095,7 @@
         <w:pStyle w:val="Normal"/>
         <w:numPr>
           <w:ilvl w:val="0"/>
-          <w:numId w:val="18"/>
+          <w:numId w:val="16"/>
         </w:numPr>
         <w:bidi w:val="0"/>
         <w:jc w:val="start"/>
@@ -2228,7 +2117,7 @@
         <w:pStyle w:val="Normal"/>
         <w:numPr>
           <w:ilvl w:val="0"/>
-          <w:numId w:val="18"/>
+          <w:numId w:val="16"/>
         </w:numPr>
         <w:bidi w:val="0"/>
         <w:jc w:val="start"/>
@@ -2368,7 +2257,7 @@
         <w:pStyle w:val="Normal"/>
         <w:numPr>
           <w:ilvl w:val="0"/>
-          <w:numId w:val="19"/>
+          <w:numId w:val="17"/>
         </w:numPr>
         <w:bidi w:val="0"/>
         <w:jc w:val="start"/>
@@ -2390,7 +2279,7 @@
         <w:pStyle w:val="Normal"/>
         <w:numPr>
           <w:ilvl w:val="0"/>
-          <w:numId w:val="19"/>
+          <w:numId w:val="17"/>
         </w:numPr>
         <w:bidi w:val="0"/>
         <w:jc w:val="start"/>
@@ -2430,7 +2319,7 @@
         <w:pStyle w:val="Normal"/>
         <w:numPr>
           <w:ilvl w:val="0"/>
-          <w:numId w:val="19"/>
+          <w:numId w:val="17"/>
         </w:numPr>
         <w:bidi w:val="0"/>
         <w:jc w:val="start"/>
@@ -2456,7 +2345,7 @@
         <w:pStyle w:val="Normal"/>
         <w:numPr>
           <w:ilvl w:val="0"/>
-          <w:numId w:val="19"/>
+          <w:numId w:val="17"/>
         </w:numPr>
         <w:bidi w:val="0"/>
         <w:jc w:val="start"/>
@@ -2503,7 +2392,7 @@
         <w:pStyle w:val="Normal"/>
         <w:numPr>
           <w:ilvl w:val="0"/>
-          <w:numId w:val="19"/>
+          <w:numId w:val="17"/>
         </w:numPr>
         <w:bidi w:val="0"/>
         <w:jc w:val="start"/>
@@ -2560,7 +2449,7 @@
         <w:pStyle w:val="Normal"/>
         <w:numPr>
           <w:ilvl w:val="0"/>
-          <w:numId w:val="19"/>
+          <w:numId w:val="17"/>
         </w:numPr>
         <w:bidi w:val="0"/>
         <w:jc w:val="start"/>
@@ -2586,7 +2475,7 @@
         <w:pStyle w:val="Normal"/>
         <w:numPr>
           <w:ilvl w:val="0"/>
-          <w:numId w:val="19"/>
+          <w:numId w:val="17"/>
         </w:numPr>
         <w:bidi w:val="0"/>
         <w:jc w:val="start"/>
@@ -2633,7 +2522,7 @@
         <w:pStyle w:val="Normal"/>
         <w:numPr>
           <w:ilvl w:val="0"/>
-          <w:numId w:val="19"/>
+          <w:numId w:val="17"/>
         </w:numPr>
         <w:bidi w:val="0"/>
         <w:jc w:val="start"/>
@@ -2780,7 +2669,7 @@
         <w:pStyle w:val="Normal"/>
         <w:numPr>
           <w:ilvl w:val="0"/>
-          <w:numId w:val="20"/>
+          <w:numId w:val="18"/>
         </w:numPr>
         <w:bidi w:val="0"/>
         <w:jc w:val="start"/>
@@ -2802,7 +2691,7 @@
         <w:pStyle w:val="Normal"/>
         <w:numPr>
           <w:ilvl w:val="0"/>
-          <w:numId w:val="20"/>
+          <w:numId w:val="18"/>
         </w:numPr>
         <w:bidi w:val="0"/>
         <w:jc w:val="start"/>
@@ -2824,7 +2713,7 @@
         <w:pStyle w:val="Normal"/>
         <w:numPr>
           <w:ilvl w:val="0"/>
-          <w:numId w:val="20"/>
+          <w:numId w:val="18"/>
         </w:numPr>
         <w:bidi w:val="0"/>
         <w:jc w:val="start"/>
@@ -3011,7 +2900,7 @@
         <w:pStyle w:val="ListParagraph"/>
         <w:numPr>
           <w:ilvl w:val="0"/>
-          <w:numId w:val="21"/>
+          <w:numId w:val="19"/>
         </w:numPr>
         <w:bidi w:val="0"/>
         <w:spacing w:lineRule="auto" w:line="240"/>
@@ -3052,7 +2941,7 @@
         <w:pStyle w:val="ListParagraph"/>
         <w:numPr>
           <w:ilvl w:val="0"/>
-          <w:numId w:val="21"/>
+          <w:numId w:val="19"/>
         </w:numPr>
         <w:bidi w:val="0"/>
         <w:spacing w:lineRule="auto" w:line="240"/>
@@ -3096,7 +2985,7 @@
         <w:pStyle w:val="ListParagraph"/>
         <w:numPr>
           <w:ilvl w:val="0"/>
-          <w:numId w:val="21"/>
+          <w:numId w:val="19"/>
         </w:numPr>
         <w:bidi w:val="0"/>
         <w:spacing w:lineRule="auto" w:line="240"/>
@@ -3140,7 +3029,7 @@
         <w:pStyle w:val="ListParagraph"/>
         <w:numPr>
           <w:ilvl w:val="0"/>
-          <w:numId w:val="21"/>
+          <w:numId w:val="19"/>
         </w:numPr>
         <w:bidi w:val="0"/>
         <w:spacing w:lineRule="auto" w:line="240"/>
@@ -3170,7 +3059,7 @@
         <w:pStyle w:val="ListParagraph"/>
         <w:numPr>
           <w:ilvl w:val="0"/>
-          <w:numId w:val="21"/>
+          <w:numId w:val="19"/>
         </w:numPr>
         <w:bidi w:val="0"/>
         <w:spacing w:lineRule="auto" w:line="240"/>
@@ -3223,7 +3112,7 @@
         <w:pStyle w:val="ListParagraph"/>
         <w:numPr>
           <w:ilvl w:val="0"/>
-          <w:numId w:val="21"/>
+          <w:numId w:val="19"/>
         </w:numPr>
         <w:bidi w:val="0"/>
         <w:spacing w:lineRule="auto" w:line="240"/>
@@ -3286,7 +3175,7 @@
         <w:pStyle w:val="ListParagraph"/>
         <w:numPr>
           <w:ilvl w:val="0"/>
-          <w:numId w:val="21"/>
+          <w:numId w:val="19"/>
         </w:numPr>
         <w:bidi w:val="0"/>
         <w:spacing w:lineRule="auto" w:line="240"/>
@@ -3354,7 +3243,7 @@
         <w:pStyle w:val="ListParagraph"/>
         <w:numPr>
           <w:ilvl w:val="0"/>
-          <w:numId w:val="21"/>
+          <w:numId w:val="19"/>
         </w:numPr>
         <w:bidi w:val="0"/>
         <w:spacing w:lineRule="auto" w:line="240"/>
@@ -3393,7 +3282,7 @@
         <w:pStyle w:val="ListParagraph"/>
         <w:numPr>
           <w:ilvl w:val="0"/>
-          <w:numId w:val="21"/>
+          <w:numId w:val="19"/>
         </w:numPr>
         <w:bidi w:val="0"/>
         <w:spacing w:lineRule="auto" w:line="240"/>
@@ -3423,7 +3312,7 @@
         <w:pStyle w:val="ListParagraph"/>
         <w:numPr>
           <w:ilvl w:val="0"/>
-          <w:numId w:val="21"/>
+          <w:numId w:val="19"/>
         </w:numPr>
         <w:bidi w:val="0"/>
         <w:spacing w:lineRule="auto" w:line="240"/>
@@ -3477,7 +3366,7 @@
         <w:pStyle w:val="ListParagraph"/>
         <w:numPr>
           <w:ilvl w:val="0"/>
-          <w:numId w:val="21"/>
+          <w:numId w:val="19"/>
         </w:numPr>
         <w:bidi w:val="0"/>
         <w:spacing w:lineRule="auto" w:line="240"/>
@@ -3507,7 +3396,7 @@
         <w:pStyle w:val="ListParagraph"/>
         <w:numPr>
           <w:ilvl w:val="0"/>
-          <w:numId w:val="21"/>
+          <w:numId w:val="19"/>
         </w:numPr>
         <w:bidi w:val="0"/>
         <w:spacing w:lineRule="auto" w:line="240"/>
@@ -3537,7 +3426,7 @@
         <w:pStyle w:val="ListParagraph"/>
         <w:numPr>
           <w:ilvl w:val="0"/>
-          <w:numId w:val="21"/>
+          <w:numId w:val="19"/>
         </w:numPr>
         <w:bidi w:val="0"/>
         <w:spacing w:lineRule="auto" w:line="240"/>
@@ -3567,7 +3456,7 @@
         <w:pStyle w:val="ListParagraph"/>
         <w:numPr>
           <w:ilvl w:val="0"/>
-          <w:numId w:val="21"/>
+          <w:numId w:val="19"/>
         </w:numPr>
         <w:bidi w:val="0"/>
         <w:spacing w:lineRule="auto" w:line="240" w:before="0" w:after="160"/>
@@ -4398,8 +4287,8 @@
   <w:abstractNum w:abstractNumId="7">
     <w:lvl w:ilvl="0">
       <w:start w:val="1"/>
-      <w:numFmt w:val="bullet"/>
-      <w:lvlText w:val=""/>
+      <w:numFmt w:val="decimal"/>
+      <w:lvlText w:val="%1."/>
       <w:lvlJc w:val="start"/>
       <w:pPr>
         <w:tabs>
@@ -4407,14 +4296,12 @@
         </w:tabs>
         <w:ind w:start="720" w:hanging="360"/>
       </w:pPr>
-      <w:rPr>
-        <w:rFonts w:ascii="Symbol" w:hAnsi="Symbol" w:cs="Symbol" w:hint="default"/>
-      </w:rPr>
+      <w:rPr/>
     </w:lvl>
     <w:lvl w:ilvl="1">
       <w:start w:val="1"/>
-      <w:numFmt w:val="bullet"/>
-      <w:lvlText w:val="◦"/>
+      <w:numFmt w:val="decimal"/>
+      <w:lvlText w:val="%2."/>
       <w:lvlJc w:val="start"/>
       <w:pPr>
         <w:tabs>
@@ -4422,14 +4309,12 @@
         </w:tabs>
         <w:ind w:start="1080" w:hanging="360"/>
       </w:pPr>
-      <w:rPr>
-        <w:rFonts w:ascii="OpenSymbol" w:hAnsi="OpenSymbol" w:cs="OpenSymbol" w:hint="default"/>
-      </w:rPr>
+      <w:rPr/>
     </w:lvl>
     <w:lvl w:ilvl="2">
       <w:start w:val="1"/>
-      <w:numFmt w:val="bullet"/>
-      <w:lvlText w:val="▪"/>
+      <w:numFmt w:val="decimal"/>
+      <w:lvlText w:val="%3."/>
       <w:lvlJc w:val="start"/>
       <w:pPr>
         <w:tabs>
@@ -4437,14 +4322,12 @@
         </w:tabs>
         <w:ind w:start="1440" w:hanging="360"/>
       </w:pPr>
-      <w:rPr>
-        <w:rFonts w:ascii="OpenSymbol" w:hAnsi="OpenSymbol" w:cs="OpenSymbol" w:hint="default"/>
-      </w:rPr>
+      <w:rPr/>
     </w:lvl>
     <w:lvl w:ilvl="3">
       <w:start w:val="1"/>
-      <w:numFmt w:val="bullet"/>
-      <w:lvlText w:val=""/>
+      <w:numFmt w:val="decimal"/>
+      <w:lvlText w:val="%4."/>
       <w:lvlJc w:val="start"/>
       <w:pPr>
         <w:tabs>
@@ -4452,14 +4335,12 @@
         </w:tabs>
         <w:ind w:start="1800" w:hanging="360"/>
       </w:pPr>
-      <w:rPr>
-        <w:rFonts w:ascii="Symbol" w:hAnsi="Symbol" w:cs="Symbol" w:hint="default"/>
-      </w:rPr>
+      <w:rPr/>
     </w:lvl>
     <w:lvl w:ilvl="4">
       <w:start w:val="1"/>
-      <w:numFmt w:val="bullet"/>
-      <w:lvlText w:val="◦"/>
+      <w:numFmt w:val="decimal"/>
+      <w:lvlText w:val="%5."/>
       <w:lvlJc w:val="start"/>
       <w:pPr>
         <w:tabs>
@@ -4467,14 +4348,12 @@
         </w:tabs>
         <w:ind w:start="2160" w:hanging="360"/>
       </w:pPr>
-      <w:rPr>
-        <w:rFonts w:ascii="OpenSymbol" w:hAnsi="OpenSymbol" w:cs="OpenSymbol" w:hint="default"/>
-      </w:rPr>
+      <w:rPr/>
     </w:lvl>
     <w:lvl w:ilvl="5">
       <w:start w:val="1"/>
-      <w:numFmt w:val="bullet"/>
-      <w:lvlText w:val="▪"/>
+      <w:numFmt w:val="decimal"/>
+      <w:lvlText w:val="%6."/>
       <w:lvlJc w:val="start"/>
       <w:pPr>
         <w:tabs>
@@ -4482,14 +4361,12 @@
         </w:tabs>
         <w:ind w:start="2520" w:hanging="360"/>
       </w:pPr>
-      <w:rPr>
-        <w:rFonts w:ascii="OpenSymbol" w:hAnsi="OpenSymbol" w:cs="OpenSymbol" w:hint="default"/>
-      </w:rPr>
+      <w:rPr/>
     </w:lvl>
     <w:lvl w:ilvl="6">
       <w:start w:val="1"/>
-      <w:numFmt w:val="bullet"/>
-      <w:lvlText w:val=""/>
+      <w:numFmt w:val="decimal"/>
+      <w:lvlText w:val="%7."/>
       <w:lvlJc w:val="start"/>
       <w:pPr>
         <w:tabs>
@@ -4497,14 +4374,12 @@
         </w:tabs>
         <w:ind w:start="2880" w:hanging="360"/>
       </w:pPr>
-      <w:rPr>
-        <w:rFonts w:ascii="Symbol" w:hAnsi="Symbol" w:cs="Symbol" w:hint="default"/>
-      </w:rPr>
+      <w:rPr/>
     </w:lvl>
     <w:lvl w:ilvl="7">
       <w:start w:val="1"/>
-      <w:numFmt w:val="bullet"/>
-      <w:lvlText w:val="◦"/>
+      <w:numFmt w:val="decimal"/>
+      <w:lvlText w:val="%8."/>
       <w:lvlJc w:val="start"/>
       <w:pPr>
         <w:tabs>
@@ -4512,14 +4387,12 @@
         </w:tabs>
         <w:ind w:start="3240" w:hanging="360"/>
       </w:pPr>
-      <w:rPr>
-        <w:rFonts w:ascii="OpenSymbol" w:hAnsi="OpenSymbol" w:cs="OpenSymbol" w:hint="default"/>
-      </w:rPr>
+      <w:rPr/>
     </w:lvl>
     <w:lvl w:ilvl="8">
       <w:start w:val="1"/>
-      <w:numFmt w:val="bullet"/>
-      <w:lvlText w:val="▪"/>
+      <w:numFmt w:val="decimal"/>
+      <w:lvlText w:val="%9."/>
       <w:lvlJc w:val="start"/>
       <w:pPr>
         <w:tabs>
@@ -4527,16 +4400,14 @@
         </w:tabs>
         <w:ind w:start="3600" w:hanging="360"/>
       </w:pPr>
-      <w:rPr>
-        <w:rFonts w:ascii="OpenSymbol" w:hAnsi="OpenSymbol" w:cs="OpenSymbol" w:hint="default"/>
-      </w:rPr>
+      <w:rPr/>
     </w:lvl>
   </w:abstractNum>
   <w:abstractNum w:abstractNumId="8">
     <w:lvl w:ilvl="0">
       <w:start w:val="1"/>
-      <w:numFmt w:val="bullet"/>
-      <w:lvlText w:val=""/>
+      <w:numFmt w:val="decimal"/>
+      <w:lvlText w:val="%1."/>
       <w:lvlJc w:val="start"/>
       <w:pPr>
         <w:tabs>
@@ -4544,14 +4415,12 @@
         </w:tabs>
         <w:ind w:start="720" w:hanging="360"/>
       </w:pPr>
-      <w:rPr>
-        <w:rFonts w:ascii="Symbol" w:hAnsi="Symbol" w:cs="Symbol" w:hint="default"/>
-      </w:rPr>
+      <w:rPr/>
     </w:lvl>
     <w:lvl w:ilvl="1">
       <w:start w:val="1"/>
-      <w:numFmt w:val="bullet"/>
-      <w:lvlText w:val="◦"/>
+      <w:numFmt w:val="decimal"/>
+      <w:lvlText w:val="%2."/>
       <w:lvlJc w:val="start"/>
       <w:pPr>
         <w:tabs>
@@ -4559,14 +4428,12 @@
         </w:tabs>
         <w:ind w:start="1080" w:hanging="360"/>
       </w:pPr>
-      <w:rPr>
-        <w:rFonts w:ascii="OpenSymbol" w:hAnsi="OpenSymbol" w:cs="OpenSymbol" w:hint="default"/>
-      </w:rPr>
+      <w:rPr/>
     </w:lvl>
     <w:lvl w:ilvl="2">
       <w:start w:val="1"/>
-      <w:numFmt w:val="bullet"/>
-      <w:lvlText w:val="▪"/>
+      <w:numFmt w:val="decimal"/>
+      <w:lvlText w:val="%3."/>
       <w:lvlJc w:val="start"/>
       <w:pPr>
         <w:tabs>
@@ -4574,14 +4441,12 @@
         </w:tabs>
         <w:ind w:start="1440" w:hanging="360"/>
       </w:pPr>
-      <w:rPr>
-        <w:rFonts w:ascii="OpenSymbol" w:hAnsi="OpenSymbol" w:cs="OpenSymbol" w:hint="default"/>
-      </w:rPr>
+      <w:rPr/>
     </w:lvl>
     <w:lvl w:ilvl="3">
       <w:start w:val="1"/>
-      <w:numFmt w:val="bullet"/>
-      <w:lvlText w:val=""/>
+      <w:numFmt w:val="decimal"/>
+      <w:lvlText w:val="%4."/>
       <w:lvlJc w:val="start"/>
       <w:pPr>
         <w:tabs>
@@ -4589,14 +4454,12 @@
         </w:tabs>
         <w:ind w:start="1800" w:hanging="360"/>
       </w:pPr>
-      <w:rPr>
-        <w:rFonts w:ascii="Symbol" w:hAnsi="Symbol" w:cs="Symbol" w:hint="default"/>
-      </w:rPr>
+      <w:rPr/>
     </w:lvl>
     <w:lvl w:ilvl="4">
       <w:start w:val="1"/>
-      <w:numFmt w:val="bullet"/>
-      <w:lvlText w:val="◦"/>
+      <w:numFmt w:val="decimal"/>
+      <w:lvlText w:val="%5."/>
       <w:lvlJc w:val="start"/>
       <w:pPr>
         <w:tabs>
@@ -4604,14 +4467,12 @@
         </w:tabs>
         <w:ind w:start="2160" w:hanging="360"/>
       </w:pPr>
-      <w:rPr>
-        <w:rFonts w:ascii="OpenSymbol" w:hAnsi="OpenSymbol" w:cs="OpenSymbol" w:hint="default"/>
-      </w:rPr>
+      <w:rPr/>
     </w:lvl>
     <w:lvl w:ilvl="5">
       <w:start w:val="1"/>
-      <w:numFmt w:val="bullet"/>
-      <w:lvlText w:val="▪"/>
+      <w:numFmt w:val="decimal"/>
+      <w:lvlText w:val="%6."/>
       <w:lvlJc w:val="start"/>
       <w:pPr>
         <w:tabs>
@@ -4619,14 +4480,12 @@
         </w:tabs>
         <w:ind w:start="2520" w:hanging="360"/>
       </w:pPr>
-      <w:rPr>
-        <w:rFonts w:ascii="OpenSymbol" w:hAnsi="OpenSymbol" w:cs="OpenSymbol" w:hint="default"/>
-      </w:rPr>
+      <w:rPr/>
     </w:lvl>
     <w:lvl w:ilvl="6">
       <w:start w:val="1"/>
-      <w:numFmt w:val="bullet"/>
-      <w:lvlText w:val=""/>
+      <w:numFmt w:val="decimal"/>
+      <w:lvlText w:val="%7."/>
       <w:lvlJc w:val="start"/>
       <w:pPr>
         <w:tabs>
@@ -4634,14 +4493,12 @@
         </w:tabs>
         <w:ind w:start="2880" w:hanging="360"/>
       </w:pPr>
-      <w:rPr>
-        <w:rFonts w:ascii="Symbol" w:hAnsi="Symbol" w:cs="Symbol" w:hint="default"/>
-      </w:rPr>
+      <w:rPr/>
     </w:lvl>
     <w:lvl w:ilvl="7">
       <w:start w:val="1"/>
-      <w:numFmt w:val="bullet"/>
-      <w:lvlText w:val="◦"/>
+      <w:numFmt w:val="decimal"/>
+      <w:lvlText w:val="%8."/>
       <w:lvlJc w:val="start"/>
       <w:pPr>
         <w:tabs>
@@ -4649,14 +4506,12 @@
         </w:tabs>
         <w:ind w:start="3240" w:hanging="360"/>
       </w:pPr>
-      <w:rPr>
-        <w:rFonts w:ascii="OpenSymbol" w:hAnsi="OpenSymbol" w:cs="OpenSymbol" w:hint="default"/>
-      </w:rPr>
+      <w:rPr/>
     </w:lvl>
     <w:lvl w:ilvl="8">
       <w:start w:val="1"/>
-      <w:numFmt w:val="bullet"/>
-      <w:lvlText w:val="▪"/>
+      <w:numFmt w:val="decimal"/>
+      <w:lvlText w:val="%9."/>
       <w:lvlJc w:val="start"/>
       <w:pPr>
         <w:tabs>
@@ -4664,9 +4519,7 @@
         </w:tabs>
         <w:ind w:start="3600" w:hanging="360"/>
       </w:pPr>
-      <w:rPr>
-        <w:rFonts w:ascii="OpenSymbol" w:hAnsi="OpenSymbol" w:cs="OpenSymbol" w:hint="default"/>
-      </w:rPr>
+      <w:rPr/>
     </w:lvl>
   </w:abstractNum>
   <w:abstractNum w:abstractNumId="9">
@@ -5386,8 +5239,8 @@
   <w:abstractNum w:abstractNumId="15">
     <w:lvl w:ilvl="0">
       <w:start w:val="1"/>
-      <w:numFmt w:val="decimal"/>
-      <w:lvlText w:val="%1."/>
+      <w:numFmt w:val="bullet"/>
+      <w:lvlText w:val=""/>
       <w:lvlJc w:val="start"/>
       <w:pPr>
         <w:tabs>
@@ -5395,12 +5248,14 @@
         </w:tabs>
         <w:ind w:start="720" w:hanging="360"/>
       </w:pPr>
-      <w:rPr/>
+      <w:rPr>
+        <w:rFonts w:ascii="Wingdings" w:hAnsi="Wingdings" w:cs="Wingdings" w:hint="default"/>
+      </w:rPr>
     </w:lvl>
     <w:lvl w:ilvl="1">
       <w:start w:val="1"/>
-      <w:numFmt w:val="decimal"/>
-      <w:lvlText w:val="%2."/>
+      <w:numFmt w:val="bullet"/>
+      <w:lvlText w:val=""/>
       <w:lvlJc w:val="start"/>
       <w:pPr>
         <w:tabs>
@@ -5408,12 +5263,14 @@
         </w:tabs>
         <w:ind w:start="1080" w:hanging="360"/>
       </w:pPr>
-      <w:rPr/>
+      <w:rPr>
+        <w:rFonts w:ascii="Wingdings" w:hAnsi="Wingdings" w:cs="Wingdings" w:hint="default"/>
+      </w:rPr>
     </w:lvl>
     <w:lvl w:ilvl="2">
       <w:start w:val="1"/>
-      <w:numFmt w:val="decimal"/>
-      <w:lvlText w:val="%3."/>
+      <w:numFmt w:val="bullet"/>
+      <w:lvlText w:val=""/>
       <w:lvlJc w:val="start"/>
       <w:pPr>
         <w:tabs>
@@ -5421,12 +5278,14 @@
         </w:tabs>
         <w:ind w:start="1440" w:hanging="360"/>
       </w:pPr>
-      <w:rPr/>
+      <w:rPr>
+        <w:rFonts w:ascii="Wingdings" w:hAnsi="Wingdings" w:cs="Wingdings" w:hint="default"/>
+      </w:rPr>
     </w:lvl>
     <w:lvl w:ilvl="3">
       <w:start w:val="1"/>
-      <w:numFmt w:val="decimal"/>
-      <w:lvlText w:val="%4."/>
+      <w:numFmt w:val="bullet"/>
+      <w:lvlText w:val=""/>
       <w:lvlJc w:val="start"/>
       <w:pPr>
         <w:tabs>
@@ -5434,12 +5293,14 @@
         </w:tabs>
         <w:ind w:start="1800" w:hanging="360"/>
       </w:pPr>
-      <w:rPr/>
+      <w:rPr>
+        <w:rFonts w:ascii="Wingdings" w:hAnsi="Wingdings" w:cs="Wingdings" w:hint="default"/>
+      </w:rPr>
     </w:lvl>
     <w:lvl w:ilvl="4">
       <w:start w:val="1"/>
-      <w:numFmt w:val="decimal"/>
-      <w:lvlText w:val="%5."/>
+      <w:numFmt w:val="bullet"/>
+      <w:lvlText w:val=""/>
       <w:lvlJc w:val="start"/>
       <w:pPr>
         <w:tabs>
@@ -5447,12 +5308,14 @@
         </w:tabs>
         <w:ind w:start="2160" w:hanging="360"/>
       </w:pPr>
-      <w:rPr/>
+      <w:rPr>
+        <w:rFonts w:ascii="Wingdings" w:hAnsi="Wingdings" w:cs="Wingdings" w:hint="default"/>
+      </w:rPr>
     </w:lvl>
     <w:lvl w:ilvl="5">
       <w:start w:val="1"/>
-      <w:numFmt w:val="decimal"/>
-      <w:lvlText w:val="%6."/>
+      <w:numFmt w:val="bullet"/>
+      <w:lvlText w:val=""/>
       <w:lvlJc w:val="start"/>
       <w:pPr>
         <w:tabs>
@@ -5460,12 +5323,14 @@
         </w:tabs>
         <w:ind w:start="2520" w:hanging="360"/>
       </w:pPr>
-      <w:rPr/>
+      <w:rPr>
+        <w:rFonts w:ascii="Wingdings" w:hAnsi="Wingdings" w:cs="Wingdings" w:hint="default"/>
+      </w:rPr>
     </w:lvl>
     <w:lvl w:ilvl="6">
       <w:start w:val="1"/>
-      <w:numFmt w:val="decimal"/>
-      <w:lvlText w:val="%7."/>
+      <w:numFmt w:val="bullet"/>
+      <w:lvlText w:val=""/>
       <w:lvlJc w:val="start"/>
       <w:pPr>
         <w:tabs>
@@ -5473,12 +5338,14 @@
         </w:tabs>
         <w:ind w:start="2880" w:hanging="360"/>
       </w:pPr>
-      <w:rPr/>
+      <w:rPr>
+        <w:rFonts w:ascii="Wingdings" w:hAnsi="Wingdings" w:cs="Wingdings" w:hint="default"/>
+      </w:rPr>
     </w:lvl>
     <w:lvl w:ilvl="7">
       <w:start w:val="1"/>
-      <w:numFmt w:val="decimal"/>
-      <w:lvlText w:val="%8."/>
+      <w:numFmt w:val="bullet"/>
+      <w:lvlText w:val=""/>
       <w:lvlJc w:val="start"/>
       <w:pPr>
         <w:tabs>
@@ -5486,12 +5353,14 @@
         </w:tabs>
         <w:ind w:start="3240" w:hanging="360"/>
       </w:pPr>
-      <w:rPr/>
+      <w:rPr>
+        <w:rFonts w:ascii="Wingdings" w:hAnsi="Wingdings" w:cs="Wingdings" w:hint="default"/>
+      </w:rPr>
     </w:lvl>
     <w:lvl w:ilvl="8">
       <w:start w:val="1"/>
-      <w:numFmt w:val="decimal"/>
-      <w:lvlText w:val="%9."/>
+      <w:numFmt w:val="bullet"/>
+      <w:lvlText w:val=""/>
       <w:lvlJc w:val="start"/>
       <w:pPr>
         <w:tabs>
@@ -5499,133 +5368,153 @@
         </w:tabs>
         <w:ind w:start="3600" w:hanging="360"/>
       </w:pPr>
-      <w:rPr/>
+      <w:rPr>
+        <w:rFonts w:ascii="Wingdings" w:hAnsi="Wingdings" w:cs="Wingdings" w:hint="default"/>
+      </w:rPr>
     </w:lvl>
   </w:abstractNum>
   <w:abstractNum w:abstractNumId="16">
     <w:lvl w:ilvl="0">
       <w:start w:val="1"/>
-      <w:numFmt w:val="decimal"/>
-      <w:lvlText w:val="%1."/>
-      <w:lvlJc w:val="start"/>
-      <w:pPr>
-        <w:tabs>
-          <w:tab w:val="num" w:pos="720"/>
-        </w:tabs>
-        <w:ind w:start="720" w:hanging="360"/>
-      </w:pPr>
-      <w:rPr/>
+      <w:numFmt w:val="bullet"/>
+      <w:lvlText w:val=""/>
+      <w:lvlJc w:val="start"/>
+      <w:pPr>
+        <w:tabs>
+          <w:tab w:val="num" w:pos="780"/>
+        </w:tabs>
+        <w:ind w:start="780" w:hanging="360"/>
+      </w:pPr>
+      <w:rPr>
+        <w:rFonts w:ascii="Symbol" w:hAnsi="Symbol" w:cs="Symbol" w:hint="default"/>
+      </w:rPr>
     </w:lvl>
     <w:lvl w:ilvl="1">
       <w:start w:val="1"/>
-      <w:numFmt w:val="decimal"/>
-      <w:lvlText w:val="%2."/>
-      <w:lvlJc w:val="start"/>
-      <w:pPr>
-        <w:tabs>
-          <w:tab w:val="num" w:pos="1080"/>
-        </w:tabs>
-        <w:ind w:start="1080" w:hanging="360"/>
-      </w:pPr>
-      <w:rPr/>
+      <w:numFmt w:val="bullet"/>
+      <w:lvlText w:val="◦"/>
+      <w:lvlJc w:val="start"/>
+      <w:pPr>
+        <w:tabs>
+          <w:tab w:val="num" w:pos="1140"/>
+        </w:tabs>
+        <w:ind w:start="1140" w:hanging="360"/>
+      </w:pPr>
+      <w:rPr>
+        <w:rFonts w:ascii="OpenSymbol" w:hAnsi="OpenSymbol" w:cs="OpenSymbol" w:hint="default"/>
+      </w:rPr>
     </w:lvl>
     <w:lvl w:ilvl="2">
       <w:start w:val="1"/>
-      <w:numFmt w:val="decimal"/>
-      <w:lvlText w:val="%3."/>
-      <w:lvlJc w:val="start"/>
-      <w:pPr>
-        <w:tabs>
-          <w:tab w:val="num" w:pos="1440"/>
-        </w:tabs>
-        <w:ind w:start="1440" w:hanging="360"/>
-      </w:pPr>
-      <w:rPr/>
+      <w:numFmt w:val="bullet"/>
+      <w:lvlText w:val="▪"/>
+      <w:lvlJc w:val="start"/>
+      <w:pPr>
+        <w:tabs>
+          <w:tab w:val="num" w:pos="1500"/>
+        </w:tabs>
+        <w:ind w:start="1500" w:hanging="360"/>
+      </w:pPr>
+      <w:rPr>
+        <w:rFonts w:ascii="OpenSymbol" w:hAnsi="OpenSymbol" w:cs="OpenSymbol" w:hint="default"/>
+      </w:rPr>
     </w:lvl>
     <w:lvl w:ilvl="3">
       <w:start w:val="1"/>
-      <w:numFmt w:val="decimal"/>
-      <w:lvlText w:val="%4."/>
-      <w:lvlJc w:val="start"/>
-      <w:pPr>
-        <w:tabs>
-          <w:tab w:val="num" w:pos="1800"/>
-        </w:tabs>
-        <w:ind w:start="1800" w:hanging="360"/>
-      </w:pPr>
-      <w:rPr/>
+      <w:numFmt w:val="bullet"/>
+      <w:lvlText w:val=""/>
+      <w:lvlJc w:val="start"/>
+      <w:pPr>
+        <w:tabs>
+          <w:tab w:val="num" w:pos="1860"/>
+        </w:tabs>
+        <w:ind w:start="1860" w:hanging="360"/>
+      </w:pPr>
+      <w:rPr>
+        <w:rFonts w:ascii="Symbol" w:hAnsi="Symbol" w:cs="Symbol" w:hint="default"/>
+      </w:rPr>
     </w:lvl>
     <w:lvl w:ilvl="4">
       <w:start w:val="1"/>
-      <w:numFmt w:val="decimal"/>
-      <w:lvlText w:val="%5."/>
-      <w:lvlJc w:val="start"/>
-      <w:pPr>
-        <w:tabs>
-          <w:tab w:val="num" w:pos="2160"/>
-        </w:tabs>
-        <w:ind w:start="2160" w:hanging="360"/>
-      </w:pPr>
-      <w:rPr/>
+      <w:numFmt w:val="bullet"/>
+      <w:lvlText w:val="◦"/>
+      <w:lvlJc w:val="start"/>
+      <w:pPr>
+        <w:tabs>
+          <w:tab w:val="num" w:pos="2220"/>
+        </w:tabs>
+        <w:ind w:start="2220" w:hanging="360"/>
+      </w:pPr>
+      <w:rPr>
+        <w:rFonts w:ascii="OpenSymbol" w:hAnsi="OpenSymbol" w:cs="OpenSymbol" w:hint="default"/>
+      </w:rPr>
     </w:lvl>
     <w:lvl w:ilvl="5">
       <w:start w:val="1"/>
-      <w:numFmt w:val="decimal"/>
-      <w:lvlText w:val="%6."/>
-      <w:lvlJc w:val="start"/>
-      <w:pPr>
-        <w:tabs>
-          <w:tab w:val="num" w:pos="2520"/>
-        </w:tabs>
-        <w:ind w:start="2520" w:hanging="360"/>
-      </w:pPr>
-      <w:rPr/>
+      <w:numFmt w:val="bullet"/>
+      <w:lvlText w:val="▪"/>
+      <w:lvlJc w:val="start"/>
+      <w:pPr>
+        <w:tabs>
+          <w:tab w:val="num" w:pos="2580"/>
+        </w:tabs>
+        <w:ind w:start="2580" w:hanging="360"/>
+      </w:pPr>
+      <w:rPr>
+        <w:rFonts w:ascii="OpenSymbol" w:hAnsi="OpenSymbol" w:cs="OpenSymbol" w:hint="default"/>
+      </w:rPr>
     </w:lvl>
     <w:lvl w:ilvl="6">
       <w:start w:val="1"/>
-      <w:numFmt w:val="decimal"/>
-      <w:lvlText w:val="%7."/>
-      <w:lvlJc w:val="start"/>
-      <w:pPr>
-        <w:tabs>
-          <w:tab w:val="num" w:pos="2880"/>
-        </w:tabs>
-        <w:ind w:start="2880" w:hanging="360"/>
-      </w:pPr>
-      <w:rPr/>
+      <w:numFmt w:val="bullet"/>
+      <w:lvlText w:val=""/>
+      <w:lvlJc w:val="start"/>
+      <w:pPr>
+        <w:tabs>
+          <w:tab w:val="num" w:pos="2940"/>
+        </w:tabs>
+        <w:ind w:start="2940" w:hanging="360"/>
+      </w:pPr>
+      <w:rPr>
+        <w:rFonts w:ascii="Symbol" w:hAnsi="Symbol" w:cs="Symbol" w:hint="default"/>
+      </w:rPr>
     </w:lvl>
     <w:lvl w:ilvl="7">
       <w:start w:val="1"/>
-      <w:numFmt w:val="decimal"/>
-      <w:lvlText w:val="%8."/>
-      <w:lvlJc w:val="start"/>
-      <w:pPr>
-        <w:tabs>
-          <w:tab w:val="num" w:pos="3240"/>
-        </w:tabs>
-        <w:ind w:start="3240" w:hanging="360"/>
-      </w:pPr>
-      <w:rPr/>
+      <w:numFmt w:val="bullet"/>
+      <w:lvlText w:val="◦"/>
+      <w:lvlJc w:val="start"/>
+      <w:pPr>
+        <w:tabs>
+          <w:tab w:val="num" w:pos="3300"/>
+        </w:tabs>
+        <w:ind w:start="3300" w:hanging="360"/>
+      </w:pPr>
+      <w:rPr>
+        <w:rFonts w:ascii="OpenSymbol" w:hAnsi="OpenSymbol" w:cs="OpenSymbol" w:hint="default"/>
+      </w:rPr>
     </w:lvl>
     <w:lvl w:ilvl="8">
       <w:start w:val="1"/>
-      <w:numFmt w:val="decimal"/>
-      <w:lvlText w:val="%9."/>
-      <w:lvlJc w:val="start"/>
-      <w:pPr>
-        <w:tabs>
-          <w:tab w:val="num" w:pos="3600"/>
-        </w:tabs>
-        <w:ind w:start="3600" w:hanging="360"/>
-      </w:pPr>
-      <w:rPr/>
+      <w:numFmt w:val="bullet"/>
+      <w:lvlText w:val="▪"/>
+      <w:lvlJc w:val="start"/>
+      <w:pPr>
+        <w:tabs>
+          <w:tab w:val="num" w:pos="3660"/>
+        </w:tabs>
+        <w:ind w:start="3660" w:hanging="360"/>
+      </w:pPr>
+      <w:rPr>
+        <w:rFonts w:ascii="OpenSymbol" w:hAnsi="OpenSymbol" w:cs="OpenSymbol" w:hint="default"/>
+      </w:rPr>
     </w:lvl>
   </w:abstractNum>
   <w:abstractNum w:abstractNumId="17">
     <w:lvl w:ilvl="0">
       <w:start w:val="1"/>
       <w:numFmt w:val="bullet"/>
-      <w:lvlText w:val=""/>
+      <w:lvlText w:val=""/>
       <w:lvlJc w:val="start"/>
       <w:pPr>
         <w:tabs>
@@ -5634,13 +5523,13 @@
         <w:ind w:start="720" w:hanging="360"/>
       </w:pPr>
       <w:rPr>
-        <w:rFonts w:ascii="Wingdings" w:hAnsi="Wingdings" w:cs="Wingdings" w:hint="default"/>
+        <w:rFonts w:ascii="Symbol" w:hAnsi="Symbol" w:cs="Symbol" w:hint="default"/>
       </w:rPr>
     </w:lvl>
     <w:lvl w:ilvl="1">
       <w:start w:val="1"/>
       <w:numFmt w:val="bullet"/>
-      <w:lvlText w:val=""/>
+      <w:lvlText w:val="◦"/>
       <w:lvlJc w:val="start"/>
       <w:pPr>
         <w:tabs>
@@ -5649,13 +5538,13 @@
         <w:ind w:start="1080" w:hanging="360"/>
       </w:pPr>
       <w:rPr>
-        <w:rFonts w:ascii="Wingdings" w:hAnsi="Wingdings" w:cs="Wingdings" w:hint="default"/>
+        <w:rFonts w:ascii="OpenSymbol" w:hAnsi="OpenSymbol" w:cs="OpenSymbol" w:hint="default"/>
       </w:rPr>
     </w:lvl>
     <w:lvl w:ilvl="2">
       <w:start w:val="1"/>
       <w:numFmt w:val="bullet"/>
-      <w:lvlText w:val=""/>
+      <w:lvlText w:val="▪"/>
       <w:lvlJc w:val="start"/>
       <w:pPr>
         <w:tabs>
@@ -5664,13 +5553,13 @@
         <w:ind w:start="1440" w:hanging="360"/>
       </w:pPr>
       <w:rPr>
-        <w:rFonts w:ascii="Wingdings" w:hAnsi="Wingdings" w:cs="Wingdings" w:hint="default"/>
+        <w:rFonts w:ascii="OpenSymbol" w:hAnsi="OpenSymbol" w:cs="OpenSymbol" w:hint="default"/>
       </w:rPr>
     </w:lvl>
     <w:lvl w:ilvl="3">
       <w:start w:val="1"/>
       <w:numFmt w:val="bullet"/>
-      <w:lvlText w:val=""/>
+      <w:lvlText w:val=""/>
       <w:lvlJc w:val="start"/>
       <w:pPr>
         <w:tabs>
@@ -5679,13 +5568,13 @@
         <w:ind w:start="1800" w:hanging="360"/>
       </w:pPr>
       <w:rPr>
-        <w:rFonts w:ascii="Wingdings" w:hAnsi="Wingdings" w:cs="Wingdings" w:hint="default"/>
+        <w:rFonts w:ascii="Symbol" w:hAnsi="Symbol" w:cs="Symbol" w:hint="default"/>
       </w:rPr>
     </w:lvl>
     <w:lvl w:ilvl="4">
       <w:start w:val="1"/>
       <w:numFmt w:val="bullet"/>
-      <w:lvlText w:val=""/>
+      <w:lvlText w:val="◦"/>
       <w:lvlJc w:val="start"/>
       <w:pPr>
         <w:tabs>
@@ -5694,13 +5583,13 @@
         <w:ind w:start="2160" w:hanging="360"/>
       </w:pPr>
       <w:rPr>
-        <w:rFonts w:ascii="Wingdings" w:hAnsi="Wingdings" w:cs="Wingdings" w:hint="default"/>
+        <w:rFonts w:ascii="OpenSymbol" w:hAnsi="OpenSymbol" w:cs="OpenSymbol" w:hint="default"/>
       </w:rPr>
     </w:lvl>
     <w:lvl w:ilvl="5">
       <w:start w:val="1"/>
       <w:numFmt w:val="bullet"/>
-      <w:lvlText w:val=""/>
+      <w:lvlText w:val="▪"/>
       <w:lvlJc w:val="start"/>
       <w:pPr>
         <w:tabs>
@@ -5709,13 +5598,13 @@
         <w:ind w:start="2520" w:hanging="360"/>
       </w:pPr>
       <w:rPr>
-        <w:rFonts w:ascii="Wingdings" w:hAnsi="Wingdings" w:cs="Wingdings" w:hint="default"/>
+        <w:rFonts w:ascii="OpenSymbol" w:hAnsi="OpenSymbol" w:cs="OpenSymbol" w:hint="default"/>
       </w:rPr>
     </w:lvl>
     <w:lvl w:ilvl="6">
       <w:start w:val="1"/>
       <w:numFmt w:val="bullet"/>
-      <w:lvlText w:val=""/>
+      <w:lvlText w:val=""/>
       <w:lvlJc w:val="start"/>
       <w:pPr>
         <w:tabs>
@@ -5724,13 +5613,13 @@
         <w:ind w:start="2880" w:hanging="360"/>
       </w:pPr>
       <w:rPr>
-        <w:rFonts w:ascii="Wingdings" w:hAnsi="Wingdings" w:cs="Wingdings" w:hint="default"/>
+        <w:rFonts w:ascii="Symbol" w:hAnsi="Symbol" w:cs="Symbol" w:hint="default"/>
       </w:rPr>
     </w:lvl>
     <w:lvl w:ilvl="7">
       <w:start w:val="1"/>
       <w:numFmt w:val="bullet"/>
-      <w:lvlText w:val=""/>
+      <w:lvlText w:val="◦"/>
       <w:lvlJc w:val="start"/>
       <w:pPr>
         <w:tabs>
@@ -5739,13 +5628,13 @@
         <w:ind w:start="3240" w:hanging="360"/>
       </w:pPr>
       <w:rPr>
-        <w:rFonts w:ascii="Wingdings" w:hAnsi="Wingdings" w:cs="Wingdings" w:hint="default"/>
+        <w:rFonts w:ascii="OpenSymbol" w:hAnsi="OpenSymbol" w:cs="OpenSymbol" w:hint="default"/>
       </w:rPr>
     </w:lvl>
     <w:lvl w:ilvl="8">
       <w:start w:val="1"/>
       <w:numFmt w:val="bullet"/>
-      <w:lvlText w:val=""/>
+      <w:lvlText w:val="▪"/>
       <w:lvlJc w:val="start"/>
       <w:pPr>
         <w:tabs>
@@ -5754,7 +5643,7 @@
         <w:ind w:start="3600" w:hanging="360"/>
       </w:pPr>
       <w:rPr>
-        <w:rFonts w:ascii="Wingdings" w:hAnsi="Wingdings" w:cs="Wingdings" w:hint="default"/>
+        <w:rFonts w:ascii="OpenSymbol" w:hAnsi="OpenSymbol" w:cs="OpenSymbol" w:hint="default"/>
       </w:rPr>
     </w:lvl>
   </w:abstractNum>
@@ -5766,9 +5655,9 @@
       <w:lvlJc w:val="start"/>
       <w:pPr>
         <w:tabs>
-          <w:tab w:val="num" w:pos="780"/>
-        </w:tabs>
-        <w:ind w:start="780" w:hanging="360"/>
+          <w:tab w:val="num" w:pos="720"/>
+        </w:tabs>
+        <w:ind w:start="720" w:hanging="360"/>
       </w:pPr>
       <w:rPr>
         <w:rFonts w:ascii="Symbol" w:hAnsi="Symbol" w:cs="Symbol" w:hint="default"/>
@@ -5781,9 +5670,9 @@
       <w:lvlJc w:val="start"/>
       <w:pPr>
         <w:tabs>
-          <w:tab w:val="num" w:pos="1140"/>
-        </w:tabs>
-        <w:ind w:start="1140" w:hanging="360"/>
+          <w:tab w:val="num" w:pos="1080"/>
+        </w:tabs>
+        <w:ind w:start="1080" w:hanging="360"/>
       </w:pPr>
       <w:rPr>
         <w:rFonts w:ascii="OpenSymbol" w:hAnsi="OpenSymbol" w:cs="OpenSymbol" w:hint="default"/>
@@ -5796,9 +5685,9 @@
       <w:lvlJc w:val="start"/>
       <w:pPr>
         <w:tabs>
-          <w:tab w:val="num" w:pos="1500"/>
-        </w:tabs>
-        <w:ind w:start="1500" w:hanging="360"/>
+          <w:tab w:val="num" w:pos="1440"/>
+        </w:tabs>
+        <w:ind w:start="1440" w:hanging="360"/>
       </w:pPr>
       <w:rPr>
         <w:rFonts w:ascii="OpenSymbol" w:hAnsi="OpenSymbol" w:cs="OpenSymbol" w:hint="default"/>
@@ -5811,9 +5700,9 @@
       <w:lvlJc w:val="start"/>
       <w:pPr>
         <w:tabs>
-          <w:tab w:val="num" w:pos="1860"/>
-        </w:tabs>
-        <w:ind w:start="1860" w:hanging="360"/>
+          <w:tab w:val="num" w:pos="1800"/>
+        </w:tabs>
+        <w:ind w:start="1800" w:hanging="360"/>
       </w:pPr>
       <w:rPr>
         <w:rFonts w:ascii="Symbol" w:hAnsi="Symbol" w:cs="Symbol" w:hint="default"/>
@@ -5826,9 +5715,9 @@
       <w:lvlJc w:val="start"/>
       <w:pPr>
         <w:tabs>
-          <w:tab w:val="num" w:pos="2220"/>
-        </w:tabs>
-        <w:ind w:start="2220" w:hanging="360"/>
+          <w:tab w:val="num" w:pos="2160"/>
+        </w:tabs>
+        <w:ind w:start="2160" w:hanging="360"/>
       </w:pPr>
       <w:rPr>
         <w:rFonts w:ascii="OpenSymbol" w:hAnsi="OpenSymbol" w:cs="OpenSymbol" w:hint="default"/>
@@ -5841,9 +5730,9 @@
       <w:lvlJc w:val="start"/>
       <w:pPr>
         <w:tabs>
-          <w:tab w:val="num" w:pos="2580"/>
-        </w:tabs>
-        <w:ind w:start="2580" w:hanging="360"/>
+          <w:tab w:val="num" w:pos="2520"/>
+        </w:tabs>
+        <w:ind w:start="2520" w:hanging="360"/>
       </w:pPr>
       <w:rPr>
         <w:rFonts w:ascii="OpenSymbol" w:hAnsi="OpenSymbol" w:cs="OpenSymbol" w:hint="default"/>
@@ -5856,9 +5745,9 @@
       <w:lvlJc w:val="start"/>
       <w:pPr>
         <w:tabs>
-          <w:tab w:val="num" w:pos="2940"/>
-        </w:tabs>
-        <w:ind w:start="2940" w:hanging="360"/>
+          <w:tab w:val="num" w:pos="2880"/>
+        </w:tabs>
+        <w:ind w:start="2880" w:hanging="360"/>
       </w:pPr>
       <w:rPr>
         <w:rFonts w:ascii="Symbol" w:hAnsi="Symbol" w:cs="Symbol" w:hint="default"/>
@@ -5871,9 +5760,9 @@
       <w:lvlJc w:val="start"/>
       <w:pPr>
         <w:tabs>
-          <w:tab w:val="num" w:pos="3300"/>
-        </w:tabs>
-        <w:ind w:start="3300" w:hanging="360"/>
+          <w:tab w:val="num" w:pos="3240"/>
+        </w:tabs>
+        <w:ind w:start="3240" w:hanging="360"/>
       </w:pPr>
       <w:rPr>
         <w:rFonts w:ascii="OpenSymbol" w:hAnsi="OpenSymbol" w:cs="OpenSymbol" w:hint="default"/>
@@ -5886,9 +5775,9 @@
       <w:lvlJc w:val="start"/>
       <w:pPr>
         <w:tabs>
-          <w:tab w:val="num" w:pos="3660"/>
-        </w:tabs>
-        <w:ind w:start="3660" w:hanging="360"/>
+          <w:tab w:val="num" w:pos="3600"/>
+        </w:tabs>
+        <w:ind w:start="3600" w:hanging="360"/>
       </w:pPr>
       <w:rPr>
         <w:rFonts w:ascii="OpenSymbol" w:hAnsi="OpenSymbol" w:cs="OpenSymbol" w:hint="default"/>
@@ -5896,280 +5785,6 @@
     </w:lvl>
   </w:abstractNum>
   <w:abstractNum w:abstractNumId="19">
-    <w:lvl w:ilvl="0">
-      <w:start w:val="1"/>
-      <w:numFmt w:val="bullet"/>
-      <w:lvlText w:val=""/>
-      <w:lvlJc w:val="start"/>
-      <w:pPr>
-        <w:tabs>
-          <w:tab w:val="num" w:pos="720"/>
-        </w:tabs>
-        <w:ind w:start="720" w:hanging="360"/>
-      </w:pPr>
-      <w:rPr>
-        <w:rFonts w:ascii="Symbol" w:hAnsi="Symbol" w:cs="Symbol" w:hint="default"/>
-      </w:rPr>
-    </w:lvl>
-    <w:lvl w:ilvl="1">
-      <w:start w:val="1"/>
-      <w:numFmt w:val="bullet"/>
-      <w:lvlText w:val="◦"/>
-      <w:lvlJc w:val="start"/>
-      <w:pPr>
-        <w:tabs>
-          <w:tab w:val="num" w:pos="1080"/>
-        </w:tabs>
-        <w:ind w:start="1080" w:hanging="360"/>
-      </w:pPr>
-      <w:rPr>
-        <w:rFonts w:ascii="OpenSymbol" w:hAnsi="OpenSymbol" w:cs="OpenSymbol" w:hint="default"/>
-      </w:rPr>
-    </w:lvl>
-    <w:lvl w:ilvl="2">
-      <w:start w:val="1"/>
-      <w:numFmt w:val="bullet"/>
-      <w:lvlText w:val="▪"/>
-      <w:lvlJc w:val="start"/>
-      <w:pPr>
-        <w:tabs>
-          <w:tab w:val="num" w:pos="1440"/>
-        </w:tabs>
-        <w:ind w:start="1440" w:hanging="360"/>
-      </w:pPr>
-      <w:rPr>
-        <w:rFonts w:ascii="OpenSymbol" w:hAnsi="OpenSymbol" w:cs="OpenSymbol" w:hint="default"/>
-      </w:rPr>
-    </w:lvl>
-    <w:lvl w:ilvl="3">
-      <w:start w:val="1"/>
-      <w:numFmt w:val="bullet"/>
-      <w:lvlText w:val=""/>
-      <w:lvlJc w:val="start"/>
-      <w:pPr>
-        <w:tabs>
-          <w:tab w:val="num" w:pos="1800"/>
-        </w:tabs>
-        <w:ind w:start="1800" w:hanging="360"/>
-      </w:pPr>
-      <w:rPr>
-        <w:rFonts w:ascii="Symbol" w:hAnsi="Symbol" w:cs="Symbol" w:hint="default"/>
-      </w:rPr>
-    </w:lvl>
-    <w:lvl w:ilvl="4">
-      <w:start w:val="1"/>
-      <w:numFmt w:val="bullet"/>
-      <w:lvlText w:val="◦"/>
-      <w:lvlJc w:val="start"/>
-      <w:pPr>
-        <w:tabs>
-          <w:tab w:val="num" w:pos="2160"/>
-        </w:tabs>
-        <w:ind w:start="2160" w:hanging="360"/>
-      </w:pPr>
-      <w:rPr>
-        <w:rFonts w:ascii="OpenSymbol" w:hAnsi="OpenSymbol" w:cs="OpenSymbol" w:hint="default"/>
-      </w:rPr>
-    </w:lvl>
-    <w:lvl w:ilvl="5">
-      <w:start w:val="1"/>
-      <w:numFmt w:val="bullet"/>
-      <w:lvlText w:val="▪"/>
-      <w:lvlJc w:val="start"/>
-      <w:pPr>
-        <w:tabs>
-          <w:tab w:val="num" w:pos="2520"/>
-        </w:tabs>
-        <w:ind w:start="2520" w:hanging="360"/>
-      </w:pPr>
-      <w:rPr>
-        <w:rFonts w:ascii="OpenSymbol" w:hAnsi="OpenSymbol" w:cs="OpenSymbol" w:hint="default"/>
-      </w:rPr>
-    </w:lvl>
-    <w:lvl w:ilvl="6">
-      <w:start w:val="1"/>
-      <w:numFmt w:val="bullet"/>
-      <w:lvlText w:val=""/>
-      <w:lvlJc w:val="start"/>
-      <w:pPr>
-        <w:tabs>
-          <w:tab w:val="num" w:pos="2880"/>
-        </w:tabs>
-        <w:ind w:start="2880" w:hanging="360"/>
-      </w:pPr>
-      <w:rPr>
-        <w:rFonts w:ascii="Symbol" w:hAnsi="Symbol" w:cs="Symbol" w:hint="default"/>
-      </w:rPr>
-    </w:lvl>
-    <w:lvl w:ilvl="7">
-      <w:start w:val="1"/>
-      <w:numFmt w:val="bullet"/>
-      <w:lvlText w:val="◦"/>
-      <w:lvlJc w:val="start"/>
-      <w:pPr>
-        <w:tabs>
-          <w:tab w:val="num" w:pos="3240"/>
-        </w:tabs>
-        <w:ind w:start="3240" w:hanging="360"/>
-      </w:pPr>
-      <w:rPr>
-        <w:rFonts w:ascii="OpenSymbol" w:hAnsi="OpenSymbol" w:cs="OpenSymbol" w:hint="default"/>
-      </w:rPr>
-    </w:lvl>
-    <w:lvl w:ilvl="8">
-      <w:start w:val="1"/>
-      <w:numFmt w:val="bullet"/>
-      <w:lvlText w:val="▪"/>
-      <w:lvlJc w:val="start"/>
-      <w:pPr>
-        <w:tabs>
-          <w:tab w:val="num" w:pos="3600"/>
-        </w:tabs>
-        <w:ind w:start="3600" w:hanging="360"/>
-      </w:pPr>
-      <w:rPr>
-        <w:rFonts w:ascii="OpenSymbol" w:hAnsi="OpenSymbol" w:cs="OpenSymbol" w:hint="default"/>
-      </w:rPr>
-    </w:lvl>
-  </w:abstractNum>
-  <w:abstractNum w:abstractNumId="20">
-    <w:lvl w:ilvl="0">
-      <w:start w:val="1"/>
-      <w:numFmt w:val="bullet"/>
-      <w:lvlText w:val=""/>
-      <w:lvlJc w:val="start"/>
-      <w:pPr>
-        <w:tabs>
-          <w:tab w:val="num" w:pos="720"/>
-        </w:tabs>
-        <w:ind w:start="720" w:hanging="360"/>
-      </w:pPr>
-      <w:rPr>
-        <w:rFonts w:ascii="Symbol" w:hAnsi="Symbol" w:cs="Symbol" w:hint="default"/>
-      </w:rPr>
-    </w:lvl>
-    <w:lvl w:ilvl="1">
-      <w:start w:val="1"/>
-      <w:numFmt w:val="bullet"/>
-      <w:lvlText w:val="◦"/>
-      <w:lvlJc w:val="start"/>
-      <w:pPr>
-        <w:tabs>
-          <w:tab w:val="num" w:pos="1080"/>
-        </w:tabs>
-        <w:ind w:start="1080" w:hanging="360"/>
-      </w:pPr>
-      <w:rPr>
-        <w:rFonts w:ascii="OpenSymbol" w:hAnsi="OpenSymbol" w:cs="OpenSymbol" w:hint="default"/>
-      </w:rPr>
-    </w:lvl>
-    <w:lvl w:ilvl="2">
-      <w:start w:val="1"/>
-      <w:numFmt w:val="bullet"/>
-      <w:lvlText w:val="▪"/>
-      <w:lvlJc w:val="start"/>
-      <w:pPr>
-        <w:tabs>
-          <w:tab w:val="num" w:pos="1440"/>
-        </w:tabs>
-        <w:ind w:start="1440" w:hanging="360"/>
-      </w:pPr>
-      <w:rPr>
-        <w:rFonts w:ascii="OpenSymbol" w:hAnsi="OpenSymbol" w:cs="OpenSymbol" w:hint="default"/>
-      </w:rPr>
-    </w:lvl>
-    <w:lvl w:ilvl="3">
-      <w:start w:val="1"/>
-      <w:numFmt w:val="bullet"/>
-      <w:lvlText w:val=""/>
-      <w:lvlJc w:val="start"/>
-      <w:pPr>
-        <w:tabs>
-          <w:tab w:val="num" w:pos="1800"/>
-        </w:tabs>
-        <w:ind w:start="1800" w:hanging="360"/>
-      </w:pPr>
-      <w:rPr>
-        <w:rFonts w:ascii="Symbol" w:hAnsi="Symbol" w:cs="Symbol" w:hint="default"/>
-      </w:rPr>
-    </w:lvl>
-    <w:lvl w:ilvl="4">
-      <w:start w:val="1"/>
-      <w:numFmt w:val="bullet"/>
-      <w:lvlText w:val="◦"/>
-      <w:lvlJc w:val="start"/>
-      <w:pPr>
-        <w:tabs>
-          <w:tab w:val="num" w:pos="2160"/>
-        </w:tabs>
-        <w:ind w:start="2160" w:hanging="360"/>
-      </w:pPr>
-      <w:rPr>
-        <w:rFonts w:ascii="OpenSymbol" w:hAnsi="OpenSymbol" w:cs="OpenSymbol" w:hint="default"/>
-      </w:rPr>
-    </w:lvl>
-    <w:lvl w:ilvl="5">
-      <w:start w:val="1"/>
-      <w:numFmt w:val="bullet"/>
-      <w:lvlText w:val="▪"/>
-      <w:lvlJc w:val="start"/>
-      <w:pPr>
-        <w:tabs>
-          <w:tab w:val="num" w:pos="2520"/>
-        </w:tabs>
-        <w:ind w:start="2520" w:hanging="360"/>
-      </w:pPr>
-      <w:rPr>
-        <w:rFonts w:ascii="OpenSymbol" w:hAnsi="OpenSymbol" w:cs="OpenSymbol" w:hint="default"/>
-      </w:rPr>
-    </w:lvl>
-    <w:lvl w:ilvl="6">
-      <w:start w:val="1"/>
-      <w:numFmt w:val="bullet"/>
-      <w:lvlText w:val=""/>
-      <w:lvlJc w:val="start"/>
-      <w:pPr>
-        <w:tabs>
-          <w:tab w:val="num" w:pos="2880"/>
-        </w:tabs>
-        <w:ind w:start="2880" w:hanging="360"/>
-      </w:pPr>
-      <w:rPr>
-        <w:rFonts w:ascii="Symbol" w:hAnsi="Symbol" w:cs="Symbol" w:hint="default"/>
-      </w:rPr>
-    </w:lvl>
-    <w:lvl w:ilvl="7">
-      <w:start w:val="1"/>
-      <w:numFmt w:val="bullet"/>
-      <w:lvlText w:val="◦"/>
-      <w:lvlJc w:val="start"/>
-      <w:pPr>
-        <w:tabs>
-          <w:tab w:val="num" w:pos="3240"/>
-        </w:tabs>
-        <w:ind w:start="3240" w:hanging="360"/>
-      </w:pPr>
-      <w:rPr>
-        <w:rFonts w:ascii="OpenSymbol" w:hAnsi="OpenSymbol" w:cs="OpenSymbol" w:hint="default"/>
-      </w:rPr>
-    </w:lvl>
-    <w:lvl w:ilvl="8">
-      <w:start w:val="1"/>
-      <w:numFmt w:val="bullet"/>
-      <w:lvlText w:val="▪"/>
-      <w:lvlJc w:val="start"/>
-      <w:pPr>
-        <w:tabs>
-          <w:tab w:val="num" w:pos="3600"/>
-        </w:tabs>
-        <w:ind w:start="3600" w:hanging="360"/>
-      </w:pPr>
-      <w:rPr>
-        <w:rFonts w:ascii="OpenSymbol" w:hAnsi="OpenSymbol" w:cs="OpenSymbol" w:hint="default"/>
-      </w:rPr>
-    </w:lvl>
-  </w:abstractNum>
-  <w:abstractNum w:abstractNumId="21">
     <w:lvl w:ilvl="0">
       <w:start w:val="1"/>
       <w:numFmt w:val="decimal"/>
@@ -6344,12 +5959,6 @@
   </w:num>
   <w:num w:numId="19">
     <w:abstractNumId w:val="19"/>
-  </w:num>
-  <w:num w:numId="20">
-    <w:abstractNumId w:val="20"/>
-  </w:num>
-  <w:num w:numId="21">
-    <w:abstractNumId w:val="21"/>
   </w:num>
 </w:numbering>
 </file>

</xml_diff>

<commit_message>
Add some changes to Project
</commit_message>
<xml_diff>
--- a/Project/Project Finance Tracker.docx
+++ b/Project/Project Finance Tracker.docx
@@ -98,7 +98,7 @@
           <w:sz w:val="26"/>
           <w:szCs w:val="26"/>
         </w:rPr>
-        <w:t>Контроль доходов, расходов и сбережений</w:t>
+        <w:t>Контроль доходов, расходов</w:t>
       </w:r>
     </w:p>
     <w:p>
@@ -633,94 +633,6 @@
     <w:p>
       <w:pPr>
         <w:pStyle w:val="Normal"/>
-        <w:numPr>
-          <w:ilvl w:val="0"/>
-          <w:numId w:val="7"/>
-        </w:numPr>
-        <w:bidi w:val="0"/>
-        <w:jc w:val="start"/>
-        <w:rPr>
-          <w:sz w:val="26"/>
-          <w:szCs w:val="26"/>
-        </w:rPr>
-      </w:pPr>
-      <w:r>
-        <w:rPr>
-          <w:sz w:val="26"/>
-          <w:szCs w:val="26"/>
-        </w:rPr>
-        <w:t>Доход.</w:t>
-      </w:r>
-    </w:p>
-    <w:p>
-      <w:pPr>
-        <w:pStyle w:val="Normal"/>
-        <w:numPr>
-          <w:ilvl w:val="0"/>
-          <w:numId w:val="7"/>
-        </w:numPr>
-        <w:bidi w:val="0"/>
-        <w:jc w:val="start"/>
-        <w:rPr>
-          <w:sz w:val="26"/>
-          <w:szCs w:val="26"/>
-        </w:rPr>
-      </w:pPr>
-      <w:r>
-        <w:rPr>
-          <w:sz w:val="26"/>
-          <w:szCs w:val="26"/>
-        </w:rPr>
-        <w:t>Расход.</w:t>
-      </w:r>
-    </w:p>
-    <w:p>
-      <w:pPr>
-        <w:pStyle w:val="Normal"/>
-        <w:numPr>
-          <w:ilvl w:val="0"/>
-          <w:numId w:val="7"/>
-        </w:numPr>
-        <w:bidi w:val="0"/>
-        <w:jc w:val="start"/>
-        <w:rPr>
-          <w:sz w:val="26"/>
-          <w:szCs w:val="26"/>
-        </w:rPr>
-      </w:pPr>
-      <w:r>
-        <w:rPr>
-          <w:sz w:val="26"/>
-          <w:szCs w:val="26"/>
-        </w:rPr>
-        <w:t>Бюджет.</w:t>
-      </w:r>
-    </w:p>
-    <w:p>
-      <w:pPr>
-        <w:pStyle w:val="Normal"/>
-        <w:numPr>
-          <w:ilvl w:val="0"/>
-          <w:numId w:val="7"/>
-        </w:numPr>
-        <w:bidi w:val="0"/>
-        <w:jc w:val="start"/>
-        <w:rPr>
-          <w:sz w:val="26"/>
-          <w:szCs w:val="26"/>
-        </w:rPr>
-      </w:pPr>
-      <w:r>
-        <w:rPr>
-          <w:sz w:val="26"/>
-          <w:szCs w:val="26"/>
-        </w:rPr>
-        <w:t>Финансовые цели.</w:t>
-      </w:r>
-    </w:p>
-    <w:p>
-      <w:pPr>
-        <w:pStyle w:val="Normal"/>
         <w:bidi w:val="0"/>
         <w:jc w:val="start"/>
         <w:rPr>
@@ -821,7 +733,7 @@
           <w:sz w:val="26"/>
           <w:szCs w:val="26"/>
         </w:rPr>
-        <w:t>Сумма.</w:t>
+        <w:t>Сумма</w:t>
       </w:r>
     </w:p>
     <w:p>
@@ -865,7 +777,7 @@
           <w:sz w:val="26"/>
           <w:szCs w:val="26"/>
         </w:rPr>
-        <w:t>Дата.</w:t>
+        <w:t>Дата</w:t>
       </w:r>
     </w:p>
     <w:p>
@@ -993,7 +905,7 @@
           <w:sz w:val="26"/>
           <w:szCs w:val="26"/>
         </w:rPr>
-        <w:t>Сумма.</w:t>
+        <w:t>Сумма</w:t>
       </w:r>
     </w:p>
     <w:p>
@@ -1052,6 +964,28 @@
           <w:szCs w:val="26"/>
         </w:rPr>
         <w:t>Валюта</w:t>
+      </w:r>
+    </w:p>
+    <w:p>
+      <w:pPr>
+        <w:pStyle w:val="Normal"/>
+        <w:numPr>
+          <w:ilvl w:val="0"/>
+          <w:numId w:val="9"/>
+        </w:numPr>
+        <w:bidi w:val="0"/>
+        <w:jc w:val="start"/>
+        <w:rPr>
+          <w:sz w:val="26"/>
+          <w:szCs w:val="26"/>
+        </w:rPr>
+      </w:pPr>
+      <w:r>
+        <w:rPr>
+          <w:sz w:val="26"/>
+          <w:szCs w:val="26"/>
+        </w:rPr>
+        <w:t>Период</w:t>
       </w:r>
     </w:p>
     <w:p>
@@ -1126,7 +1060,7 @@
           <w:sz w:val="26"/>
           <w:szCs w:val="26"/>
         </w:rPr>
-        <w:t>Название.</w:t>
+        <w:t>Название</w:t>
       </w:r>
     </w:p>
     <w:p>
@@ -1148,7 +1082,7 @@
           <w:sz w:val="26"/>
           <w:szCs w:val="26"/>
         </w:rPr>
-        <w:t>Желаемая сумма.</w:t>
+        <w:t>Желаемая сумма</w:t>
       </w:r>
     </w:p>
     <w:p>
@@ -1170,29 +1104,7 @@
           <w:sz w:val="26"/>
           <w:szCs w:val="26"/>
         </w:rPr>
-        <w:t>Срок достижения.</w:t>
-      </w:r>
-    </w:p>
-    <w:p>
-      <w:pPr>
-        <w:pStyle w:val="Normal"/>
-        <w:numPr>
-          <w:ilvl w:val="0"/>
-          <w:numId w:val="10"/>
-        </w:numPr>
-        <w:bidi w:val="0"/>
-        <w:jc w:val="start"/>
-        <w:rPr>
-          <w:sz w:val="26"/>
-          <w:szCs w:val="26"/>
-        </w:rPr>
-      </w:pPr>
-      <w:r>
-        <w:rPr>
-          <w:sz w:val="26"/>
-          <w:szCs w:val="26"/>
-        </w:rPr>
-        <w:t>Прогресс.</w:t>
+        <w:t>Срок достижения</w:t>
       </w:r>
     </w:p>
     <w:p>
@@ -2177,7 +2089,7 @@
               <wp:posOffset>106680</wp:posOffset>
             </wp:positionH>
             <wp:positionV relativeFrom="paragraph">
-              <wp:posOffset>226060</wp:posOffset>
+              <wp:posOffset>69850</wp:posOffset>
             </wp:positionV>
             <wp:extent cx="6124575" cy="3295015"/>
             <wp:effectExtent l="0" t="0" r="0" b="0"/>
@@ -2232,23 +2144,6 @@
           <w:sz w:val="26"/>
           <w:szCs w:val="26"/>
         </w:rPr>
-      </w:r>
-    </w:p>
-    <w:p>
-      <w:pPr>
-        <w:pStyle w:val="Normal"/>
-        <w:bidi w:val="0"/>
-        <w:jc w:val="start"/>
-        <w:rPr>
-          <w:sz w:val="26"/>
-          <w:szCs w:val="26"/>
-        </w:rPr>
-      </w:pPr>
-      <w:r>
-        <w:rPr>
-          <w:sz w:val="26"/>
-          <w:szCs w:val="26"/>
-        </w:rPr>
         <w:t>2. Транзакция может иметь связи с:</w:t>
       </w:r>
     </w:p>
@@ -2541,23 +2436,6 @@
           <w:szCs w:val="26"/>
         </w:rPr>
         <w:t>юджетом пользователя, как фактическое исполнение планированных расходов.</w:t>
-      </w:r>
-    </w:p>
-    <w:p>
-      <w:pPr>
-        <w:pStyle w:val="Normal"/>
-        <w:bidi w:val="0"/>
-        <w:jc w:val="start"/>
-        <w:rPr>
-          <w:sz w:val="26"/>
-          <w:szCs w:val="26"/>
-        </w:rPr>
-      </w:pPr>
-      <w:r>
-        <w:rPr>
-          <w:sz w:val="26"/>
-          <w:szCs w:val="26"/>
-        </w:rPr>
       </w:r>
     </w:p>
     <w:p>
@@ -2582,9 +2460,9 @@
               <wp:posOffset>270510</wp:posOffset>
             </wp:positionH>
             <wp:positionV relativeFrom="paragraph">
-              <wp:posOffset>635</wp:posOffset>
+              <wp:posOffset>52705</wp:posOffset>
             </wp:positionV>
-            <wp:extent cx="5687060" cy="3624580"/>
+            <wp:extent cx="5069205" cy="3230245"/>
             <wp:effectExtent l="0" t="0" r="0" b="0"/>
             <wp:wrapSquare wrapText="largest"/>
             <wp:docPr id="2" name="Image2" descr="" title=""/>
@@ -2609,7 +2487,7 @@
                   <pic:spPr bwMode="auto">
                     <a:xfrm>
                       <a:off x="0" y="0"/>
-                      <a:ext cx="5687060" cy="3624580"/>
+                      <a:ext cx="5069205" cy="3230245"/>
                     </a:xfrm>
                     <a:prstGeom prst="rect">
                       <a:avLst/>
@@ -2620,6 +2498,23 @@
             </a:graphic>
           </wp:anchor>
         </w:drawing>
+      </w:r>
+    </w:p>
+    <w:p>
+      <w:pPr>
+        <w:pStyle w:val="Normal"/>
+        <w:bidi w:val="0"/>
+        <w:jc w:val="start"/>
+        <w:rPr>
+          <w:sz w:val="26"/>
+          <w:szCs w:val="26"/>
+        </w:rPr>
+      </w:pPr>
+      <w:r>
+        <w:rPr>
+          <w:sz w:val="26"/>
+          <w:szCs w:val="26"/>
+        </w:rPr>
       </w:r>
     </w:p>
     <w:p>
@@ -2958,8 +2853,9 @@
           <w:iCs/>
           <w:sz w:val="26"/>
           <w:szCs w:val="26"/>
-        </w:rPr>
-        <w:t>Регистрация и вход в приложение.</w:t>
+          <w:u w:val="single"/>
+        </w:rPr>
+        <w:t>Регистрация и вход в приложение</w:t>
       </w:r>
       <w:r>
         <w:rPr>
@@ -2968,6 +2864,15 @@
           <w:sz w:val="26"/>
           <w:szCs w:val="26"/>
         </w:rPr>
+        <w:t>.</w:t>
+      </w:r>
+      <w:r>
+        <w:rPr>
+          <w:i/>
+          <w:iCs/>
+          <w:sz w:val="26"/>
+          <w:szCs w:val="26"/>
+        </w:rPr>
         <w:t xml:space="preserve"> </w:t>
       </w:r>
       <w:r>
@@ -3207,35 +3112,21 @@
           <w:sz w:val="26"/>
           <w:szCs w:val="26"/>
         </w:rPr>
-        <w:t xml:space="preserve"> Пользователь вводит информацию о своих доходах, включая категории </w:t>
-      </w:r>
-      <w:r>
-        <w:rPr>
-          <w:sz w:val="26"/>
-          <w:szCs w:val="26"/>
-        </w:rPr>
-        <w:t>доходов</w:t>
-      </w:r>
-      <w:r>
-        <w:rPr>
-          <w:sz w:val="26"/>
-          <w:szCs w:val="26"/>
-        </w:rPr>
-        <w:t xml:space="preserve"> (</w:t>
-      </w:r>
-      <w:r>
-        <w:rPr>
-          <w:sz w:val="26"/>
-          <w:szCs w:val="26"/>
-        </w:rPr>
-        <w:t>зарплата, премия, стипендия</w:t>
-      </w:r>
-      <w:r>
-        <w:rPr>
-          <w:sz w:val="26"/>
-          <w:szCs w:val="26"/>
-        </w:rPr>
-        <w:t xml:space="preserve"> и другие). Пользователь вводит информацию о своих расходах, включая категории расходов (покупки, счета, развлечения и другие). Система автоматически вычисляет суммарные расходы и доходы пользователя. Пользователь устанавливает бюджет на определенный период времени и категории расходов и отслеживает прогресс их достижения.</w:t>
+        <w:t xml:space="preserve"> Пользователь вводит информацию о своих расходах, включая категории расходов (покупки, счета, развлечения и другие). Система автоматически вычисляет суммарные расходы </w:t>
+      </w:r>
+      <w:r>
+        <w:rPr>
+          <w:sz w:val="26"/>
+          <w:szCs w:val="26"/>
+        </w:rPr>
+        <w:t>пользователя</w:t>
+      </w:r>
+      <w:r>
+        <w:rPr>
+          <w:sz w:val="26"/>
+          <w:szCs w:val="26"/>
+        </w:rPr>
+        <w:t>. Пользователь устанавливает бюджет на определенный период времени и категории расходов и отслеживает прогресс их достижения.</w:t>
       </w:r>
     </w:p>
     <w:p>
@@ -3337,7 +3228,27 @@
           <w:szCs w:val="26"/>
           <w:u w:val="single"/>
         </w:rPr>
-        <w:t>деньшами, которые пользователью должны</w:t>
+        <w:t>день</w:t>
+      </w:r>
+      <w:r>
+        <w:rPr>
+          <w:i/>
+          <w:iCs/>
+          <w:sz w:val="26"/>
+          <w:szCs w:val="26"/>
+          <w:u w:val="single"/>
+        </w:rPr>
+        <w:t>г</w:t>
+      </w:r>
+      <w:r>
+        <w:rPr>
+          <w:i/>
+          <w:iCs/>
+          <w:sz w:val="26"/>
+          <w:szCs w:val="26"/>
+          <w:u w:val="single"/>
+        </w:rPr>
+        <w:t>ами, которые пользователью должны</w:t>
       </w:r>
       <w:r>
         <w:rPr>

</xml_diff>